<commit_message>
Tried new approach to include cod and capelin in the model. Original state-space model is added for reference. See hessm.R and hessm.cpp. Extended model is in SHAM.R and SHAM.CPP. Created a Results folder in the Data folder for storing figures. Added a markdown script called ExtensionOfStochasticModel.Rmd to the Documents folder to describe this approach. Sophies approach is included as well.
</commit_message>
<xml_diff>
--- a/Documents/Equations.docx
+++ b/Documents/Equations.docx
@@ -372,7 +372,11 @@
                 <m:t>s</m:t>
               </m:r>
             </m:sub>
-            <m:sup/>
+            <m:sup>
+              <m:r>
+                <m:t>​</m:t>
+              </m:r>
+            </m:sup>
             <m:e>
               <m:sSub>
                 <m:e>
@@ -441,18 +445,16 @@
         <w:t xml:space="preserve"> </w:t>
       </w:r>
       <m:oMath>
-        <m:groupChr>
-          <m:groupChrPr>
+        <m:acc>
+          <m:accPr>
             <m:chr m:val="⃗"/>
-            <m:pos m:val="top"/>
-            <m:vertJc m:val="bot"/>
-          </m:groupChrPr>
+          </m:accPr>
           <m:e>
             <m:r>
               <m:t>x</m:t>
             </m:r>
           </m:e>
-        </m:groupChr>
+        </m:acc>
       </m:oMath>
       <w:r>
         <w:t xml:space="preserve"> </w:t>
@@ -464,18 +466,16 @@
         <w:t xml:space="preserve"> </w:t>
       </w:r>
       <m:oMath>
-        <m:groupChr>
-          <m:groupChrPr>
+        <m:acc>
+          <m:accPr>
             <m:chr m:val="⃗"/>
-            <m:pos m:val="top"/>
-            <m:vertJc m:val="bot"/>
-          </m:groupChrPr>
+          </m:accPr>
           <m:e>
             <m:r>
               <m:t>θ</m:t>
             </m:r>
           </m:e>
-        </m:groupChr>
+        </m:acc>
       </m:oMath>
     </w:p>
     <w:p>
@@ -520,33 +520,29 @@
           <m:r>
             <m:t>(</m:t>
           </m:r>
-          <m:groupChr>
-            <m:groupChrPr>
+          <m:acc>
+            <m:accPr>
               <m:chr m:val="⃗"/>
-              <m:pos m:val="top"/>
-              <m:vertJc m:val="bot"/>
-            </m:groupChrPr>
+            </m:accPr>
             <m:e>
               <m:r>
                 <m:t>θ</m:t>
               </m:r>
             </m:e>
-          </m:groupChr>
+          </m:acc>
           <m:r>
             <m:t>,</m:t>
           </m:r>
-          <m:groupChr>
-            <m:groupChrPr>
+          <m:acc>
+            <m:accPr>
               <m:chr m:val="⃗"/>
-              <m:pos m:val="top"/>
-              <m:vertJc m:val="bot"/>
-            </m:groupChrPr>
+            </m:accPr>
             <m:e>
               <m:r>
                 <m:t>x</m:t>
               </m:r>
             </m:e>
-          </m:groupChr>
+          </m:acc>
           <m:r>
             <m:t>)</m:t>
           </m:r>
@@ -600,33 +596,29 @@
         <m:r>
           <m:t>(</m:t>
         </m:r>
-        <m:groupChr>
-          <m:groupChrPr>
+        <m:acc>
+          <m:accPr>
             <m:chr m:val="⃗"/>
-            <m:pos m:val="top"/>
-            <m:vertJc m:val="bot"/>
-          </m:groupChrPr>
+          </m:accPr>
           <m:e>
             <m:r>
               <m:t>θ</m:t>
             </m:r>
           </m:e>
-        </m:groupChr>
+        </m:acc>
         <m:r>
           <m:t>,</m:t>
         </m:r>
-        <m:groupChr>
-          <m:groupChrPr>
+        <m:acc>
+          <m:accPr>
             <m:chr m:val="⃗"/>
-            <m:pos m:val="top"/>
-            <m:vertJc m:val="bot"/>
-          </m:groupChrPr>
+          </m:accPr>
           <m:e>
             <m:r>
               <m:t>x</m:t>
             </m:r>
           </m:e>
-        </m:groupChr>
+        </m:acc>
         <m:r>
           <m:t>)</m:t>
         </m:r>
@@ -653,33 +645,29 @@
           <m:r>
             <m:t>(</m:t>
           </m:r>
-          <m:groupChr>
-            <m:groupChrPr>
+          <m:acc>
+            <m:accPr>
               <m:chr m:val="⃗"/>
-              <m:pos m:val="top"/>
-              <m:vertJc m:val="bot"/>
-            </m:groupChrPr>
+            </m:accPr>
             <m:e>
               <m:r>
                 <m:t>θ</m:t>
               </m:r>
             </m:e>
-          </m:groupChr>
+          </m:acc>
           <m:r>
             <m:t>,</m:t>
           </m:r>
-          <m:groupChr>
-            <m:groupChrPr>
+          <m:acc>
+            <m:accPr>
               <m:chr m:val="⃗"/>
-              <m:pos m:val="top"/>
-              <m:vertJc m:val="bot"/>
-            </m:groupChrPr>
+            </m:accPr>
             <m:e>
               <m:r>
                 <m:t>x</m:t>
               </m:r>
             </m:e>
-          </m:groupChr>
+          </m:acc>
           <m:r>
             <m:t>)</m:t>
           </m:r>
@@ -1073,18 +1061,16 @@
         <w:t xml:space="preserve"> </w:t>
       </w:r>
       <m:oMath>
-        <m:groupChr>
-          <m:groupChrPr>
+        <m:acc>
+          <m:accPr>
             <m:chr m:val="⃗"/>
-            <m:pos m:val="top"/>
-            <m:vertJc m:val="bot"/>
-          </m:groupChrPr>
+          </m:accPr>
           <m:e>
             <m:r>
               <m:t>θ</m:t>
             </m:r>
           </m:e>
-        </m:groupChr>
+        </m:acc>
       </m:oMath>
       <w:r>
         <w:t xml:space="preserve"> </w:t>
@@ -1276,6 +1262,10 @@
 </w:document>
 </file>
 
+<file path=word/comments.xml><?xml version="1.0" encoding="utf-8"?>
+<w:comments xmlns:w="http://schemas.openxmlformats.org/wordprocessingml/2006/main" xmlns:m="http://schemas.openxmlformats.org/officeDocument/2006/math" xmlns:r="http://schemas.openxmlformats.org/officeDocument/2006/relationships" xmlns:o="urn:schemas-microsoft-com:office:office" xmlns:v="urn:schemas-microsoft-com:vml" xmlns:w10="urn:schemas-microsoft-com:office:word" xmlns:a="http://schemas.openxmlformats.org/drawingml/2006/main" xmlns:pic="http://schemas.openxmlformats.org/drawingml/2006/picture" xmlns:wp="http://schemas.openxmlformats.org/drawingml/2006/wordprocessingDrawing"/>
+</file>
+
 <file path=word/footnotes.xml><?xml version="1.0" encoding="utf-8"?>
 <w:footnotes xmlns:w="http://schemas.openxmlformats.org/wordprocessingml/2006/main" xmlns:m="http://schemas.openxmlformats.org/officeDocument/2006/math" xmlns:r="http://schemas.openxmlformats.org/officeDocument/2006/relationships" xmlns:o="urn:schemas-microsoft-com:office:office" xmlns:v="urn:schemas-microsoft-com:vml" xmlns:w10="urn:schemas-microsoft-com:office:word" xmlns:a="http://schemas.openxmlformats.org/drawingml/2006/main" xmlns:pic="http://schemas.openxmlformats.org/drawingml/2006/picture" xmlns:wp="http://schemas.openxmlformats.org/drawingml/2006/wordprocessingDrawing">
   <w:footnote w:type="continuationSeparator" w:id="0">
@@ -1297,8 +1287,8 @@
 
 <file path=word/numbering.xml><?xml version="1.0" encoding="utf-8"?>
 <w:numbering xmlns:w="http://schemas.openxmlformats.org/wordprocessingml/2006/main">
-  <w:abstractNum w:abstractNumId="0">
-    <w:nsid w:val="e17f69ba"/>
+  <w:abstractNum w:abstractNumId="990">
+    <w:nsid w:val="170cd2de"/>
     <w:multiLevelType w:val="multilevel"/>
     <w:lvl w:ilvl="0">
       <w:numFmt w:val="bullet"/>
@@ -1377,9 +1367,31 @@
         <w:ind w:left="4800" w:hanging="480"/>
       </w:pPr>
     </w:lvl>
+    <w:lvl w:ilvl="7">
+      <w:numFmt w:val="bullet"/>
+      <w:lvlText w:val=" "/>
+      <w:lvlJc w:val="left"/>
+      <w:pPr>
+        <w:tabs>
+          <w:tab w:val="num" w:pos="5040"/>
+        </w:tabs>
+        <w:ind w:left="5520" w:hanging="480"/>
+      </w:pPr>
+    </w:lvl>
+    <w:lvl w:ilvl="8">
+      <w:numFmt w:val="bullet"/>
+      <w:lvlText w:val=" "/>
+      <w:lvlJc w:val="left"/>
+      <w:pPr>
+        <w:tabs>
+          <w:tab w:val="num" w:pos="5760"/>
+        </w:tabs>
+        <w:ind w:left="6240" w:hanging="480"/>
+      </w:pPr>
+    </w:lvl>
   </w:abstractNum>
   <w:abstractNum w:abstractNumId="990">
-    <w:nsid w:val="cb38070d"/>
+    <w:nsid w:val="2c1ae401"/>
     <w:multiLevelType w:val="multilevel"/>
     <w:lvl w:ilvl="0">
       <w:numFmt w:val="bullet"/>
@@ -1458,9 +1470,31 @@
         <w:ind w:left="4800" w:hanging="480"/>
       </w:pPr>
     </w:lvl>
+    <w:lvl w:ilvl="7">
+      <w:numFmt w:val="bullet"/>
+      <w:lvlText w:val=" "/>
+      <w:lvlJc w:val="left"/>
+      <w:pPr>
+        <w:tabs>
+          <w:tab w:val="num" w:pos="5040"/>
+        </w:tabs>
+        <w:ind w:left="5520" w:hanging="480"/>
+      </w:pPr>
+    </w:lvl>
+    <w:lvl w:ilvl="8">
+      <w:numFmt w:val="bullet"/>
+      <w:lvlText w:val=" "/>
+      <w:lvlJc w:val="left"/>
+      <w:pPr>
+        <w:tabs>
+          <w:tab w:val="num" w:pos="5760"/>
+        </w:tabs>
+        <w:ind w:left="6240" w:hanging="480"/>
+      </w:pPr>
+    </w:lvl>
   </w:abstractNum>
-  <w:num w:numId="1">
-    <w:abstractNumId w:val="0"/>
+  <w:num w:numId="1000">
+    <w:abstractNumId w:val="990"/>
   </w:num>
   <w:num w:numId="1000">
     <w:abstractNumId w:val="990"/>
@@ -1721,6 +1755,66 @@
       <w:szCs w:val="24"/>
     </w:rPr>
   </w:style>
+  <w:style w:type="paragraph" w:styleId="Heading7">
+    <w:name w:val="Heading 7"/>
+    <w:basedOn w:val="Normal"/>
+    <w:next w:val="BodyText"/>
+    <w:uiPriority w:val="9"/>
+    <w:unhideWhenUsed/>
+    <w:qFormat/>
+    <w:pPr>
+      <w:keepNext/>
+      <w:keepLines/>
+      <w:spacing w:before="200" w:after="0"/>
+      <w:outlineLvl w:val="6"/>
+    </w:pPr>
+    <w:rPr>
+      <w:rFonts w:asciiTheme="majorHAnsi" w:eastAsiaTheme="majorEastAsia" w:hAnsiTheme="majorHAnsi" w:cstheme="majorBidi"/>
+      <w:color w:val="4F81BD" w:themeColor="accent1"/>
+      <w:sz w:val="24"/>
+      <w:szCs w:val="24"/>
+    </w:rPr>
+  </w:style>
+  <w:style w:type="paragraph" w:styleId="Heading8">
+    <w:name w:val="Heading 8"/>
+    <w:basedOn w:val="Normal"/>
+    <w:next w:val="BodyText"/>
+    <w:uiPriority w:val="9"/>
+    <w:unhideWhenUsed/>
+    <w:qFormat/>
+    <w:pPr>
+      <w:keepNext/>
+      <w:keepLines/>
+      <w:spacing w:before="200" w:after="0"/>
+      <w:outlineLvl w:val="7"/>
+    </w:pPr>
+    <w:rPr>
+      <w:rFonts w:asciiTheme="majorHAnsi" w:eastAsiaTheme="majorEastAsia" w:hAnsiTheme="majorHAnsi" w:cstheme="majorBidi"/>
+      <w:color w:val="4F81BD" w:themeColor="accent1"/>
+      <w:sz w:val="24"/>
+      <w:szCs w:val="24"/>
+    </w:rPr>
+  </w:style>
+  <w:style w:type="paragraph" w:styleId="Heading9">
+    <w:name w:val="Heading 9"/>
+    <w:basedOn w:val="Normal"/>
+    <w:next w:val="BodyText"/>
+    <w:uiPriority w:val="9"/>
+    <w:unhideWhenUsed/>
+    <w:qFormat/>
+    <w:pPr>
+      <w:keepNext/>
+      <w:keepLines/>
+      <w:spacing w:before="200" w:after="0"/>
+      <w:outlineLvl w:val="8"/>
+    </w:pPr>
+    <w:rPr>
+      <w:rFonts w:asciiTheme="majorHAnsi" w:eastAsiaTheme="majorEastAsia" w:hAnsiTheme="majorHAnsi" w:cstheme="majorBidi"/>
+      <w:color w:val="4F81BD" w:themeColor="accent1"/>
+      <w:sz w:val="24"/>
+      <w:szCs w:val="24"/>
+    </w:rPr>
+  </w:style>
   <w:style w:type="paragraph" w:styleId="BlockText">
     <w:name w:val="Block Text"/>
     <w:basedOn w:val="BodyText"/>
@@ -1752,8 +1846,9 @@
     <w:semiHidden/>
     <w:unhideWhenUsed/>
   </w:style>
-  <w:style w:type="table" w:default="1" w:styleId="TableNormal">
-    <w:name w:val="Normal Table"/>
+  <w:style w:type="table" w:default="1" w:styleId="Table">
+    <w:name w:val="Table"/>
+    <w:basedOn w:val="TableNormal"/>
     <w:semiHidden/>
     <w:unhideWhenUsed/>
     <w:qFormat/>
@@ -1810,8 +1905,8 @@
     <w:name w:val="Figure"/>
     <w:basedOn w:val="Normal"/>
   </w:style>
-  <w:style w:type="paragraph" w:customStyle="1" w:styleId="FigureWithCaption">
-    <w:name w:val="Figure with Caption"/>
+  <w:style w:type="paragraph" w:customStyle="1" w:styleId="CaptionedFigure">
+    <w:name w:val="Captioned Figure"/>
     <w:basedOn w:val="Figure"/>
     <w:pPr>
       <w:keepNext/>

</xml_diff>